<commit_message>
[Cloudstitch Services] Project publish chrismathewstest/test-site-2
</commit_message>
<xml_diff>
--- a/_posts/prospectus.docx
+++ b/_posts/prospectus.docx
@@ -3,6 +3,151 @@
 <w:document xmlns:mc="http://schemas.openxmlformats.org/markup-compatibility/2006" xmlns:o="urn:schemas-microsoft-com:office:office" xmlns:r="http://schemas.openxmlformats.org/officeDocument/2006/relationships" xmlns:m="http://schemas.openxmlformats.org/officeDocument/2006/math" xmlns:v="urn:schemas-microsoft-com:vml" xmlns:wp="http://schemas.openxmlformats.org/drawingml/2006/wordprocessingDrawing" xmlns:w10="urn:schemas-microsoft-com:office:word" xmlns:w="http://schemas.openxmlformats.org/wordprocessingml/2006/main" xmlns:wne="http://schemas.microsoft.com/office/word/2006/wordml" xmlns:sl="http://schemas.openxmlformats.org/schemaLibrary/2006/main" xmlns:a="http://schemas.openxmlformats.org/drawingml/2006/main" xmlns:pic="http://schemas.openxmlformats.org/drawingml/2006/picture" xmlns:c="http://schemas.openxmlformats.org/drawingml/2006/chart" xmlns:lc="http://schemas.openxmlformats.org/drawingml/2006/lockedCanvas" xmlns:dgm="http://schemas.openxmlformats.org/drawingml/2006/diagram" xmlns:wps="http://schemas.microsoft.com/office/word/2010/wordprocessingShape" xmlns:wpg="http://schemas.microsoft.com/office/word/2010/wordprocessingGroup" xmlns:w14="http://schemas.microsoft.com/office/word/2010/wordml" xmlns:w15="http://schemas.microsoft.com/office/word/2012/wordml">
   <w:background w:color="FFFFFF"/>
   <w:body>
+    <w:p>
+      <w:pPr>
+        <w:pStyle w:val="Title"/>
+        <w:pBdr>
+          <w:top w:space="0" w:sz="0" w:val="nil"/>
+          <w:left w:space="0" w:sz="0" w:val="nil"/>
+          <w:bottom w:space="0" w:sz="0" w:val="nil"/>
+          <w:right w:space="0" w:sz="0" w:val="nil"/>
+          <w:between w:space="0" w:sz="0" w:val="nil"/>
+        </w:pBdr>
+        <w:shd w:fill="auto" w:val="clear"/>
+        <w:ind w:left="0" w:firstLine="0"/>
+        <w:contextualSpacing w:val="0"/>
+        <w:rPr>
+          <w:sz w:val="22"/>
+          <w:szCs w:val="22"/>
+        </w:rPr>
+      </w:pPr>
+      <w:bookmarkStart w:colFirst="0" w:colLast="0" w:name="_f0btpjargfq9" w:id="0"/>
+      <w:bookmarkEnd w:id="0"/>
+      <w:r>
+        <w:rPr>
+          <w:sz w:val="22"/>
+          <w:szCs w:val="22"/>
+          <w:rtl w:val="0"/>
+        </w:rPr>
+        <w:t xml:space="preserve">---</w:t>
+      </w:r>
+    </w:p>
+    <w:p>
+      <w:pPr>
+        <w:pStyle w:val="Title"/>
+        <w:pBdr>
+          <w:top w:space="0" w:sz="0" w:val="nil"/>
+          <w:left w:space="0" w:sz="0" w:val="nil"/>
+          <w:bottom w:space="0" w:sz="0" w:val="nil"/>
+          <w:right w:space="0" w:sz="0" w:val="nil"/>
+          <w:between w:space="0" w:sz="0" w:val="nil"/>
+        </w:pBdr>
+        <w:shd w:fill="auto" w:val="clear"/>
+        <w:ind w:left="0" w:firstLine="0"/>
+        <w:contextualSpacing w:val="0"/>
+        <w:rPr>
+          <w:sz w:val="22"/>
+          <w:szCs w:val="22"/>
+        </w:rPr>
+      </w:pPr>
+      <w:bookmarkStart w:colFirst="0" w:colLast="0" w:name="_61hapotyjryk" w:id="1"/>
+      <w:bookmarkEnd w:id="1"/>
+      <w:r>
+        <w:rPr>
+          <w:sz w:val="22"/>
+          <w:szCs w:val="22"/>
+          <w:rtl w:val="0"/>
+        </w:rPr>
+        <w:t xml:space="preserve">title: We've raised $2000!</w:t>
+      </w:r>
+    </w:p>
+    <w:p>
+      <w:pPr>
+        <w:pStyle w:val="Title"/>
+        <w:pBdr>
+          <w:top w:space="0" w:sz="0" w:val="nil"/>
+          <w:left w:space="0" w:sz="0" w:val="nil"/>
+          <w:bottom w:space="0" w:sz="0" w:val="nil"/>
+          <w:right w:space="0" w:sz="0" w:val="nil"/>
+          <w:between w:space="0" w:sz="0" w:val="nil"/>
+        </w:pBdr>
+        <w:shd w:fill="auto" w:val="clear"/>
+        <w:ind w:left="0" w:firstLine="0"/>
+        <w:contextualSpacing w:val="0"/>
+        <w:rPr>
+          <w:sz w:val="22"/>
+          <w:szCs w:val="22"/>
+        </w:rPr>
+      </w:pPr>
+      <w:bookmarkStart w:colFirst="0" w:colLast="0" w:name="_ex578ndftwh3" w:id="2"/>
+      <w:bookmarkEnd w:id="2"/>
+      <w:r>
+        <w:rPr>
+          <w:sz w:val="22"/>
+          <w:szCs w:val="22"/>
+          <w:rtl w:val="0"/>
+        </w:rPr>
+        <w:t xml:space="preserve">author_staff_member: wooly-mcbaa</w:t>
+      </w:r>
+    </w:p>
+    <w:p>
+      <w:pPr>
+        <w:pStyle w:val="Title"/>
+        <w:pBdr>
+          <w:top w:space="0" w:sz="0" w:val="nil"/>
+          <w:left w:space="0" w:sz="0" w:val="nil"/>
+          <w:bottom w:space="0" w:sz="0" w:val="nil"/>
+          <w:right w:space="0" w:sz="0" w:val="nil"/>
+          <w:between w:space="0" w:sz="0" w:val="nil"/>
+        </w:pBdr>
+        <w:shd w:fill="auto" w:val="clear"/>
+        <w:ind w:left="0" w:firstLine="0"/>
+        <w:contextualSpacing w:val="0"/>
+        <w:rPr>
+          <w:sz w:val="22"/>
+          <w:szCs w:val="22"/>
+        </w:rPr>
+      </w:pPr>
+      <w:bookmarkStart w:colFirst="0" w:colLast="0" w:name="_fi23epixuftt" w:id="3"/>
+      <w:bookmarkEnd w:id="3"/>
+      <w:r>
+        <w:rPr>
+          <w:sz w:val="22"/>
+          <w:szCs w:val="22"/>
+          <w:rtl w:val="0"/>
+        </w:rPr>
+        <w:t xml:space="preserve">date: 2016-11-01</w:t>
+      </w:r>
+    </w:p>
+    <w:p>
+      <w:pPr>
+        <w:pStyle w:val="Title"/>
+        <w:pBdr>
+          <w:top w:space="0" w:sz="0" w:val="nil"/>
+          <w:left w:space="0" w:sz="0" w:val="nil"/>
+          <w:bottom w:space="0" w:sz="0" w:val="nil"/>
+          <w:right w:space="0" w:sz="0" w:val="nil"/>
+          <w:between w:space="0" w:sz="0" w:val="nil"/>
+        </w:pBdr>
+        <w:shd w:fill="auto" w:val="clear"/>
+        <w:ind w:left="0" w:firstLine="0"/>
+        <w:contextualSpacing w:val="0"/>
+        <w:rPr>
+          <w:sz w:val="22"/>
+          <w:szCs w:val="22"/>
+        </w:rPr>
+      </w:pPr>
+      <w:bookmarkStart w:colFirst="0" w:colLast="0" w:name="_xlzh7m8vcoct" w:id="4"/>
+      <w:bookmarkEnd w:id="4"/>
+      <w:r>
+        <w:rPr>
+          <w:sz w:val="22"/>
+          <w:szCs w:val="22"/>
+          <w:rtl w:val="0"/>
+        </w:rPr>
+        <w:t xml:space="preserve">---</w:t>
+      </w:r>
+    </w:p>
     <w:p>
       <w:pPr>
         <w:pStyle w:val="Title"/>
@@ -18,8 +163,54 @@
         <w:contextualSpacing w:val="0"/>
         <w:rPr/>
       </w:pPr>
-      <w:bookmarkStart w:colFirst="0" w:colLast="0" w:name="_gjdgxs" w:id="0"/>
-      <w:bookmarkEnd w:id="0"/>
+      <w:bookmarkStart w:colFirst="0" w:colLast="0" w:name="_4tz0qe9lj594" w:id="5"/>
+      <w:bookmarkEnd w:id="5"/>
+      <w:r>
+        <w:rPr>
+          <w:rtl w:val="0"/>
+        </w:rPr>
+      </w:r>
+    </w:p>
+    <w:p>
+      <w:pPr>
+        <w:pStyle w:val="Title"/>
+        <w:pBdr>
+          <w:top w:space="0" w:sz="0" w:val="nil"/>
+          <w:left w:space="0" w:sz="0" w:val="nil"/>
+          <w:bottom w:space="0" w:sz="0" w:val="nil"/>
+          <w:right w:space="0" w:sz="0" w:val="nil"/>
+          <w:between w:space="0" w:sz="0" w:val="nil"/>
+        </w:pBdr>
+        <w:shd w:fill="auto" w:val="clear"/>
+        <w:ind w:left="0" w:firstLine="0"/>
+        <w:contextualSpacing w:val="0"/>
+        <w:rPr/>
+      </w:pPr>
+      <w:bookmarkStart w:colFirst="0" w:colLast="0" w:name="_dmvewccs4i67" w:id="6"/>
+      <w:bookmarkEnd w:id="6"/>
+      <w:r>
+        <w:rPr>
+          <w:rtl w:val="0"/>
+        </w:rPr>
+      </w:r>
+    </w:p>
+    <w:p>
+      <w:pPr>
+        <w:pStyle w:val="Title"/>
+        <w:pBdr>
+          <w:top w:space="0" w:sz="0" w:val="nil"/>
+          <w:left w:space="0" w:sz="0" w:val="nil"/>
+          <w:bottom w:space="0" w:sz="0" w:val="nil"/>
+          <w:right w:space="0" w:sz="0" w:val="nil"/>
+          <w:between w:space="0" w:sz="0" w:val="nil"/>
+        </w:pBdr>
+        <w:shd w:fill="auto" w:val="clear"/>
+        <w:ind w:left="0" w:firstLine="0"/>
+        <w:contextualSpacing w:val="0"/>
+        <w:rPr/>
+      </w:pPr>
+      <w:bookmarkStart w:colFirst="0" w:colLast="0" w:name="_gjdgxs" w:id="7"/>
+      <w:bookmarkEnd w:id="7"/>
       <w:r>
         <w:rPr>
           <w:rtl w:val="0"/>
@@ -49,8 +240,8 @@
           <w:szCs w:val="28"/>
         </w:rPr>
       </w:pPr>
-      <w:bookmarkStart w:colFirst="0" w:colLast="0" w:name="_30j0zll" w:id="1"/>
-      <w:bookmarkEnd w:id="1"/>
+      <w:bookmarkStart w:colFirst="0" w:colLast="0" w:name="_30j0zll" w:id="8"/>
+      <w:bookmarkEnd w:id="8"/>
       <w:r>
         <w:rPr>
           <w:color w:val="5091b2"/>
@@ -588,8 +779,8 @@
           <w:color w:val="5091b2"/>
         </w:rPr>
       </w:pPr>
-      <w:bookmarkStart w:colFirst="0" w:colLast="0" w:name="_x1iwq62rnpnf" w:id="2"/>
-      <w:bookmarkEnd w:id="2"/>
+      <w:bookmarkStart w:colFirst="0" w:colLast="0" w:name="_x1iwq62rnpnf" w:id="9"/>
+      <w:bookmarkEnd w:id="9"/>
       <w:r>
         <w:rPr>
           <w:rtl w:val="0"/>
@@ -605,8 +796,8 @@
           <w:color w:val="5091b2"/>
         </w:rPr>
       </w:pPr>
-      <w:bookmarkStart w:colFirst="0" w:colLast="0" w:name="_mr01898l6wod" w:id="3"/>
-      <w:bookmarkEnd w:id="3"/>
+      <w:bookmarkStart w:colFirst="0" w:colLast="0" w:name="_mr01898l6wod" w:id="10"/>
+      <w:bookmarkEnd w:id="10"/>
       <w:r>
         <w:br w:type="page"/>
       </w:r>
@@ -623,8 +814,8 @@
         <w:contextualSpacing w:val="0"/>
         <w:rPr/>
       </w:pPr>
-      <w:bookmarkStart w:colFirst="0" w:colLast="0" w:name="_ccs3iwmmkxwo" w:id="4"/>
-      <w:bookmarkEnd w:id="4"/>
+      <w:bookmarkStart w:colFirst="0" w:colLast="0" w:name="_ccs3iwmmkxwo" w:id="11"/>
+      <w:bookmarkEnd w:id="11"/>
       <w:r>
         <w:rPr>
           <w:color w:val="5091b2"/>
@@ -895,8 +1086,8 @@
           <w:color w:val="000000"/>
         </w:rPr>
       </w:pPr>
-      <w:bookmarkStart w:colFirst="0" w:colLast="0" w:name="_mft81c99rdyj" w:id="5"/>
-      <w:bookmarkEnd w:id="5"/>
+      <w:bookmarkStart w:colFirst="0" w:colLast="0" w:name="_mft81c99rdyj" w:id="12"/>
+      <w:bookmarkEnd w:id="12"/>
       <w:r>
         <w:rPr>
           <w:color w:val="5091b2"/>
@@ -997,8 +1188,8 @@
         <w:contextualSpacing w:val="0"/>
         <w:rPr/>
       </w:pPr>
-      <w:bookmarkStart w:colFirst="0" w:colLast="0" w:name="_3znysh7" w:id="6"/>
-      <w:bookmarkEnd w:id="6"/>
+      <w:bookmarkStart w:colFirst="0" w:colLast="0" w:name="_3znysh7" w:id="13"/>
+      <w:bookmarkEnd w:id="13"/>
       <w:r>
         <w:rPr>
           <w:rtl w:val="0"/>
@@ -1232,8 +1423,8 @@
         <w:contextualSpacing w:val="0"/>
         <w:rPr/>
       </w:pPr>
-      <w:bookmarkStart w:colFirst="0" w:colLast="0" w:name="_bt057p6squ6q" w:id="7"/>
-      <w:bookmarkEnd w:id="7"/>
+      <w:bookmarkStart w:colFirst="0" w:colLast="0" w:name="_bt057p6squ6q" w:id="14"/>
+      <w:bookmarkEnd w:id="14"/>
       <w:r>
         <w:rPr>
           <w:color w:val="5091b2"/>
@@ -1736,8 +1927,8 @@
           <w:szCs w:val="22"/>
         </w:rPr>
       </w:pPr>
-      <w:bookmarkStart w:colFirst="0" w:colLast="0" w:name="_b5jl8gbajr3o" w:id="8"/>
-      <w:bookmarkEnd w:id="8"/>
+      <w:bookmarkStart w:colFirst="0" w:colLast="0" w:name="_b5jl8gbajr3o" w:id="15"/>
+      <w:bookmarkEnd w:id="15"/>
       <w:r>
         <w:rPr>
           <w:rtl w:val="0"/>
@@ -1759,8 +1950,8 @@
         <w:contextualSpacing w:val="0"/>
         <w:rPr/>
       </w:pPr>
-      <w:bookmarkStart w:colFirst="0" w:colLast="0" w:name="_o1ovmmw9a5jl" w:id="9"/>
-      <w:bookmarkEnd w:id="9"/>
+      <w:bookmarkStart w:colFirst="0" w:colLast="0" w:name="_o1ovmmw9a5jl" w:id="16"/>
+      <w:bookmarkEnd w:id="16"/>
       <w:r>
         <w:rPr>
           <w:rtl w:val="0"/>
@@ -1988,8 +2179,8 @@
         <w:contextualSpacing w:val="0"/>
         <w:rPr/>
       </w:pPr>
-      <w:bookmarkStart w:colFirst="0" w:colLast="0" w:name="_ijrdfaknw9q7" w:id="10"/>
-      <w:bookmarkEnd w:id="10"/>
+      <w:bookmarkStart w:colFirst="0" w:colLast="0" w:name="_ijrdfaknw9q7" w:id="17"/>
+      <w:bookmarkEnd w:id="17"/>
       <w:r>
         <w:rPr>
           <w:rtl w:val="0"/>
@@ -2012,8 +2203,8 @@
         <w:contextualSpacing w:val="0"/>
         <w:rPr/>
       </w:pPr>
-      <w:bookmarkStart w:colFirst="0" w:colLast="0" w:name="_pxmylasprmz0" w:id="11"/>
-      <w:bookmarkEnd w:id="11"/>
+      <w:bookmarkStart w:colFirst="0" w:colLast="0" w:name="_pxmylasprmz0" w:id="18"/>
+      <w:bookmarkEnd w:id="18"/>
       <w:r>
         <w:rPr>
           <w:rtl w:val="0"/>
@@ -3920,8 +4111,8 @@
         <w:contextualSpacing w:val="0"/>
         <w:rPr/>
       </w:pPr>
-      <w:bookmarkStart w:colFirst="0" w:colLast="0" w:name="_75fz3a4xghe9" w:id="12"/>
-      <w:bookmarkEnd w:id="12"/>
+      <w:bookmarkStart w:colFirst="0" w:colLast="0" w:name="_75fz3a4xghe9" w:id="19"/>
+      <w:bookmarkEnd w:id="19"/>
       <w:r>
         <w:rPr>
           <w:rtl w:val="0"/>
@@ -7005,8 +7196,8 @@
           <w:szCs w:val="22"/>
         </w:rPr>
       </w:pPr>
-      <w:bookmarkStart w:colFirst="0" w:colLast="0" w:name="_wkgl6z3pcdgv" w:id="13"/>
-      <w:bookmarkEnd w:id="13"/>
+      <w:bookmarkStart w:colFirst="0" w:colLast="0" w:name="_wkgl6z3pcdgv" w:id="20"/>
+      <w:bookmarkEnd w:id="20"/>
       <w:r>
         <w:rPr>
           <w:sz w:val="22"/>
@@ -7061,8 +7252,8 @@
           <w:szCs w:val="22"/>
         </w:rPr>
       </w:pPr>
-      <w:bookmarkStart w:colFirst="0" w:colLast="0" w:name="_88udqputefk7" w:id="14"/>
-      <w:bookmarkEnd w:id="14"/>
+      <w:bookmarkStart w:colFirst="0" w:colLast="0" w:name="_88udqputefk7" w:id="21"/>
+      <w:bookmarkEnd w:id="21"/>
       <w:r>
         <w:rPr>
           <w:rtl w:val="0"/>
@@ -7083,8 +7274,8 @@
         <w:contextualSpacing w:val="0"/>
         <w:rPr/>
       </w:pPr>
-      <w:bookmarkStart w:colFirst="0" w:colLast="0" w:name="_euy9p9jhp88t" w:id="15"/>
-      <w:bookmarkEnd w:id="15"/>
+      <w:bookmarkStart w:colFirst="0" w:colLast="0" w:name="_euy9p9jhp88t" w:id="22"/>
+      <w:bookmarkEnd w:id="22"/>
       <w:r>
         <w:rPr>
           <w:rtl w:val="0"/>
@@ -10569,8 +10760,8 @@
           <w:szCs w:val="22"/>
         </w:rPr>
       </w:pPr>
-      <w:bookmarkStart w:colFirst="0" w:colLast="0" w:name="_7sse2aunga8s" w:id="16"/>
-      <w:bookmarkEnd w:id="16"/>
+      <w:bookmarkStart w:colFirst="0" w:colLast="0" w:name="_7sse2aunga8s" w:id="23"/>
+      <w:bookmarkEnd w:id="23"/>
       <w:r>
         <w:rPr>
           <w:rtl w:val="0"/>
@@ -10595,8 +10786,8 @@
           <w:szCs w:val="22"/>
         </w:rPr>
       </w:pPr>
-      <w:bookmarkStart w:colFirst="0" w:colLast="0" w:name="_w4hoaerwh595" w:id="17"/>
-      <w:bookmarkEnd w:id="17"/>
+      <w:bookmarkStart w:colFirst="0" w:colLast="0" w:name="_w4hoaerwh595" w:id="24"/>
+      <w:bookmarkEnd w:id="24"/>
       <w:r>
         <w:rPr>
           <w:sz w:val="22"/>

</xml_diff>